<commit_message>
revisi modul 2 lagi
</commit_message>
<xml_diff>
--- a/MODUL 2/[RSBK] MODUL 2.docx
+++ b/MODUL 2/[RSBK] MODUL 2.docx
@@ -3118,197 +3118,229 @@
                 <w:sz w:val="20"/>
                 <w:szCs w:val="18"/>
               </w:rPr>
-              <w:t xml:space="preserve">                &lt;input type="submit" name="submit" value="Masuk" style="width:150px"&gt;</w:t>
-            </w:r>
-          </w:p>
-          <w:p>
-            <w:pPr>
-              <w:rPr>
-                <w:rFonts w:ascii="Courier New" w:hAnsi="Courier New" w:cs="Courier New"/>
-                <w:sz w:val="20"/>
-                <w:szCs w:val="18"/>
-              </w:rPr>
-            </w:pPr>
-            <w:r>
-              <w:rPr>
-                <w:rFonts w:ascii="Courier New" w:hAnsi="Courier New" w:cs="Courier New"/>
-                <w:sz w:val="20"/>
-                <w:szCs w:val="18"/>
-              </w:rPr>
-              <w:t xml:space="preserve">            &lt;/form&gt;</w:t>
-            </w:r>
-          </w:p>
-          <w:p>
-            <w:pPr>
-              <w:rPr>
-                <w:rFonts w:ascii="Courier New" w:hAnsi="Courier New" w:cs="Courier New"/>
-                <w:sz w:val="20"/>
-                <w:szCs w:val="18"/>
-              </w:rPr>
-            </w:pPr>
-            <w:r>
-              <w:rPr>
-                <w:rFonts w:ascii="Courier New" w:hAnsi="Courier New" w:cs="Courier New"/>
-                <w:sz w:val="20"/>
-                <w:szCs w:val="18"/>
-              </w:rPr>
-              <w:t xml:space="preserve">            &lt;%} else {%&gt;</w:t>
-            </w:r>
-          </w:p>
-          <w:p>
-            <w:pPr>
-              <w:rPr>
-                <w:rFonts w:ascii="Courier New" w:hAnsi="Courier New" w:cs="Courier New"/>
-                <w:sz w:val="20"/>
-                <w:szCs w:val="18"/>
-              </w:rPr>
-            </w:pPr>
-            <w:r>
-              <w:rPr>
-                <w:rFonts w:ascii="Courier New" w:hAnsi="Courier New" w:cs="Courier New"/>
-                <w:sz w:val="20"/>
-                <w:szCs w:val="18"/>
-              </w:rPr>
-              <w:t xml:space="preserve">                &lt;h2 style="text-align: center"&gt;Hallo ${namaMahasiswa}, Semoga cepat lulus ya&lt;/h2&gt;</w:t>
-            </w:r>
-          </w:p>
-          <w:p>
-            <w:pPr>
-              <w:rPr>
-                <w:rFonts w:ascii="Courier New" w:hAnsi="Courier New" w:cs="Courier New"/>
-                <w:sz w:val="20"/>
-                <w:szCs w:val="18"/>
-              </w:rPr>
-            </w:pPr>
-            <w:r>
-              <w:rPr>
-                <w:rFonts w:ascii="Courier New" w:hAnsi="Courier New" w:cs="Courier New"/>
-                <w:sz w:val="20"/>
-                <w:szCs w:val="18"/>
-              </w:rPr>
-              <w:t xml:space="preserve">                &lt;form action="Login" method="get" style="display:flex;justify-content:center;flex-direction: column;align-items: center;"&gt;</w:t>
-            </w:r>
-          </w:p>
-          <w:p>
-            <w:pPr>
-              <w:rPr>
-                <w:rFonts w:ascii="Courier New" w:hAnsi="Courier New" w:cs="Courier New"/>
-                <w:sz w:val="20"/>
-                <w:szCs w:val="18"/>
-              </w:rPr>
-            </w:pPr>
-            <w:r>
-              <w:rPr>
-                <w:rFonts w:ascii="Courier New" w:hAnsi="Courier New" w:cs="Courier New"/>
-                <w:sz w:val="20"/>
-                <w:szCs w:val="18"/>
-              </w:rPr>
-              <w:t xml:space="preserve">                    &lt;input type="submit" name="keluar" value="Keluar" style="width:150px"&gt;</w:t>
-            </w:r>
-          </w:p>
-          <w:p>
-            <w:pPr>
-              <w:rPr>
-                <w:rFonts w:ascii="Courier New" w:hAnsi="Courier New" w:cs="Courier New"/>
-                <w:sz w:val="20"/>
-                <w:szCs w:val="18"/>
-              </w:rPr>
-            </w:pPr>
-            <w:r>
-              <w:rPr>
-                <w:rFonts w:ascii="Courier New" w:hAnsi="Courier New" w:cs="Courier New"/>
-                <w:sz w:val="20"/>
-                <w:szCs w:val="18"/>
-              </w:rPr>
-              <w:t xml:space="preserve">                &lt;/form&gt;</w:t>
-            </w:r>
-          </w:p>
-          <w:p>
-            <w:pPr>
-              <w:rPr>
-                <w:rFonts w:ascii="Courier New" w:hAnsi="Courier New" w:cs="Courier New"/>
-                <w:sz w:val="20"/>
-                <w:szCs w:val="18"/>
-              </w:rPr>
-            </w:pPr>
-            <w:r>
-              <w:rPr>
-                <w:rFonts w:ascii="Courier New" w:hAnsi="Courier New" w:cs="Courier New"/>
-                <w:sz w:val="20"/>
-                <w:szCs w:val="18"/>
-              </w:rPr>
-              <w:t xml:space="preserve">            &lt;%}%&gt;</w:t>
-            </w:r>
-          </w:p>
-          <w:p>
-            <w:pPr>
-              <w:rPr>
-                <w:rFonts w:ascii="Courier New" w:hAnsi="Courier New" w:cs="Courier New"/>
-                <w:sz w:val="20"/>
-                <w:szCs w:val="18"/>
-              </w:rPr>
-            </w:pPr>
-            <w:r>
-              <w:rPr>
-                <w:rFonts w:ascii="Courier New" w:hAnsi="Courier New" w:cs="Courier New"/>
-                <w:sz w:val="20"/>
-                <w:szCs w:val="18"/>
-              </w:rPr>
-              <w:t xml:space="preserve">    &lt;/main&gt;&lt;br&gt;</w:t>
-            </w:r>
-          </w:p>
-          <w:p>
-            <w:pPr>
-              <w:rPr>
-                <w:rFonts w:ascii="Courier New" w:hAnsi="Courier New" w:cs="Courier New"/>
-                <w:sz w:val="20"/>
-                <w:szCs w:val="18"/>
-              </w:rPr>
-            </w:pPr>
-            <w:r>
-              <w:rPr>
-                <w:rFonts w:ascii="Courier New" w:hAnsi="Courier New" w:cs="Courier New"/>
-                <w:sz w:val="20"/>
-                <w:szCs w:val="18"/>
-              </w:rPr>
-              <w:t xml:space="preserve">    &lt;footer style="text-align:center"&gt;&amp;copy; Copyright Praktikum Rekayasa Perangkat Lunak 2019&lt;/footer&gt;</w:t>
-            </w:r>
-          </w:p>
-          <w:p>
-            <w:pPr>
-              <w:rPr>
-                <w:rFonts w:ascii="Courier New" w:hAnsi="Courier New" w:cs="Courier New"/>
-                <w:sz w:val="20"/>
-                <w:szCs w:val="18"/>
-              </w:rPr>
-            </w:pPr>
-            <w:r>
-              <w:rPr>
-                <w:rFonts w:ascii="Courier New" w:hAnsi="Courier New" w:cs="Courier New"/>
-                <w:sz w:val="20"/>
-                <w:szCs w:val="18"/>
-              </w:rPr>
-              <w:t xml:space="preserve">  &lt;/body&gt;</w:t>
-            </w:r>
-          </w:p>
-          <w:p>
-            <w:pPr>
-              <w:rPr>
-                <w:rFonts w:ascii="Courier New" w:hAnsi="Courier New" w:cs="Courier New"/>
-                <w:sz w:val="20"/>
-                <w:szCs w:val="18"/>
-              </w:rPr>
-            </w:pPr>
-            <w:r>
-              <w:rPr>
-                <w:rFonts w:ascii="Courier New" w:hAnsi="Courier New" w:cs="Courier New"/>
-                <w:sz w:val="20"/>
-                <w:szCs w:val="18"/>
-              </w:rPr>
-              <w:t>&lt;/html&gt;</w:t>
+              <w:t xml:space="preserve">                &lt;input type="submit" name="submit" value="</w:t>
+            </w:r>
+            <w:r>
+              <w:rPr>
+                <w:rFonts w:ascii="Courier New" w:hAnsi="Courier New" w:cs="Courier New"/>
+                <w:sz w:val="20"/>
+                <w:szCs w:val="18"/>
+              </w:rPr>
+              <w:t>Cari</w:t>
             </w:r>
             <w:bookmarkStart w:id="0" w:name="_GoBack"/>
             <w:bookmarkEnd w:id="0"/>
+            <w:r>
+              <w:rPr>
+                <w:rFonts w:ascii="Courier New" w:hAnsi="Courier New" w:cs="Courier New"/>
+                <w:sz w:val="20"/>
+                <w:szCs w:val="18"/>
+              </w:rPr>
+              <w:t>" style="width:150px"&gt;</w:t>
+            </w:r>
+          </w:p>
+          <w:p>
+            <w:pPr>
+              <w:rPr>
+                <w:rFonts w:ascii="Courier New" w:hAnsi="Courier New" w:cs="Courier New"/>
+                <w:sz w:val="20"/>
+                <w:szCs w:val="18"/>
+              </w:rPr>
+            </w:pPr>
+            <w:r>
+              <w:rPr>
+                <w:rFonts w:ascii="Courier New" w:hAnsi="Courier New" w:cs="Courier New"/>
+                <w:sz w:val="20"/>
+                <w:szCs w:val="18"/>
+              </w:rPr>
+              <w:t xml:space="preserve">            &lt;/form&gt;</w:t>
+            </w:r>
+          </w:p>
+          <w:p>
+            <w:pPr>
+              <w:rPr>
+                <w:rFonts w:ascii="Courier New" w:hAnsi="Courier New" w:cs="Courier New"/>
+                <w:sz w:val="20"/>
+                <w:szCs w:val="18"/>
+              </w:rPr>
+            </w:pPr>
+            <w:r>
+              <w:rPr>
+                <w:rFonts w:ascii="Courier New" w:hAnsi="Courier New" w:cs="Courier New"/>
+                <w:sz w:val="20"/>
+                <w:szCs w:val="18"/>
+              </w:rPr>
+              <w:t xml:space="preserve">            &lt;%} else {%&gt;</w:t>
+            </w:r>
+          </w:p>
+          <w:p>
+            <w:pPr>
+              <w:rPr>
+                <w:rFonts w:ascii="Courier New" w:hAnsi="Courier New" w:cs="Courier New"/>
+                <w:sz w:val="20"/>
+                <w:szCs w:val="18"/>
+              </w:rPr>
+            </w:pPr>
+            <w:r>
+              <w:rPr>
+                <w:rFonts w:ascii="Courier New" w:hAnsi="Courier New" w:cs="Courier New"/>
+                <w:sz w:val="20"/>
+                <w:szCs w:val="18"/>
+              </w:rPr>
+              <w:t xml:space="preserve">                &lt;h2 style="text-align: center"&gt;Hallo ${namaMahasiswa}, Semoga cepat lulus ya&lt;/h2&gt;</w:t>
+            </w:r>
+          </w:p>
+          <w:p>
+            <w:pPr>
+              <w:rPr>
+                <w:rFonts w:ascii="Courier New" w:hAnsi="Courier New" w:cs="Courier New"/>
+                <w:sz w:val="20"/>
+                <w:szCs w:val="18"/>
+              </w:rPr>
+            </w:pPr>
+            <w:r>
+              <w:rPr>
+                <w:rFonts w:ascii="Courier New" w:hAnsi="Courier New" w:cs="Courier New"/>
+                <w:sz w:val="20"/>
+                <w:szCs w:val="18"/>
+              </w:rPr>
+              <w:t xml:space="preserve">                &lt;form action="Login" method="get" style="display:flex;justify-content:center;flex-direction: column;align-items: center;"&gt;</w:t>
+            </w:r>
+          </w:p>
+          <w:p>
+            <w:pPr>
+              <w:rPr>
+                <w:rFonts w:ascii="Courier New" w:hAnsi="Courier New" w:cs="Courier New"/>
+                <w:sz w:val="20"/>
+                <w:szCs w:val="18"/>
+              </w:rPr>
+            </w:pPr>
+            <w:r>
+              <w:rPr>
+                <w:rFonts w:ascii="Courier New" w:hAnsi="Courier New" w:cs="Courier New"/>
+                <w:sz w:val="20"/>
+                <w:szCs w:val="18"/>
+              </w:rPr>
+              <w:t xml:space="preserve">                    &lt;input type="submit" name="keluar" value="</w:t>
+            </w:r>
+            <w:r>
+              <w:rPr>
+                <w:rFonts w:ascii="Courier New" w:hAnsi="Courier New" w:cs="Courier New"/>
+                <w:sz w:val="20"/>
+                <w:szCs w:val="18"/>
+              </w:rPr>
+              <w:t>Kembali</w:t>
+            </w:r>
+            <w:r>
+              <w:rPr>
+                <w:rFonts w:ascii="Courier New" w:hAnsi="Courier New" w:cs="Courier New"/>
+                <w:sz w:val="20"/>
+                <w:szCs w:val="18"/>
+              </w:rPr>
+              <w:t>" style="width:150px"&gt;</w:t>
+            </w:r>
+          </w:p>
+          <w:p>
+            <w:pPr>
+              <w:rPr>
+                <w:rFonts w:ascii="Courier New" w:hAnsi="Courier New" w:cs="Courier New"/>
+                <w:sz w:val="20"/>
+                <w:szCs w:val="18"/>
+              </w:rPr>
+            </w:pPr>
+            <w:r>
+              <w:rPr>
+                <w:rFonts w:ascii="Courier New" w:hAnsi="Courier New" w:cs="Courier New"/>
+                <w:sz w:val="20"/>
+                <w:szCs w:val="18"/>
+              </w:rPr>
+              <w:t xml:space="preserve">                &lt;/form&gt;</w:t>
+            </w:r>
+          </w:p>
+          <w:p>
+            <w:pPr>
+              <w:rPr>
+                <w:rFonts w:ascii="Courier New" w:hAnsi="Courier New" w:cs="Courier New"/>
+                <w:sz w:val="20"/>
+                <w:szCs w:val="18"/>
+              </w:rPr>
+            </w:pPr>
+            <w:r>
+              <w:rPr>
+                <w:rFonts w:ascii="Courier New" w:hAnsi="Courier New" w:cs="Courier New"/>
+                <w:sz w:val="20"/>
+                <w:szCs w:val="18"/>
+              </w:rPr>
+              <w:t xml:space="preserve">            &lt;%}%&gt;</w:t>
+            </w:r>
+          </w:p>
+          <w:p>
+            <w:pPr>
+              <w:rPr>
+                <w:rFonts w:ascii="Courier New" w:hAnsi="Courier New" w:cs="Courier New"/>
+                <w:sz w:val="20"/>
+                <w:szCs w:val="18"/>
+              </w:rPr>
+            </w:pPr>
+            <w:r>
+              <w:rPr>
+                <w:rFonts w:ascii="Courier New" w:hAnsi="Courier New" w:cs="Courier New"/>
+                <w:sz w:val="20"/>
+                <w:szCs w:val="18"/>
+              </w:rPr>
+              <w:t xml:space="preserve">    &lt;/main&gt;&lt;br&gt;</w:t>
+            </w:r>
+          </w:p>
+          <w:p>
+            <w:pPr>
+              <w:rPr>
+                <w:rFonts w:ascii="Courier New" w:hAnsi="Courier New" w:cs="Courier New"/>
+                <w:sz w:val="20"/>
+                <w:szCs w:val="18"/>
+              </w:rPr>
+            </w:pPr>
+            <w:r>
+              <w:rPr>
+                <w:rFonts w:ascii="Courier New" w:hAnsi="Courier New" w:cs="Courier New"/>
+                <w:sz w:val="20"/>
+                <w:szCs w:val="18"/>
+              </w:rPr>
+              <w:t xml:space="preserve">    &lt;footer style="text-align:center"&gt;&amp;copy; Copyright Praktikum Rekayasa Perangkat Lunak 2019&lt;/footer&gt;</w:t>
+            </w:r>
+          </w:p>
+          <w:p>
+            <w:pPr>
+              <w:rPr>
+                <w:rFonts w:ascii="Courier New" w:hAnsi="Courier New" w:cs="Courier New"/>
+                <w:sz w:val="20"/>
+                <w:szCs w:val="18"/>
+              </w:rPr>
+            </w:pPr>
+            <w:r>
+              <w:rPr>
+                <w:rFonts w:ascii="Courier New" w:hAnsi="Courier New" w:cs="Courier New"/>
+                <w:sz w:val="20"/>
+                <w:szCs w:val="18"/>
+              </w:rPr>
+              <w:t xml:space="preserve">  &lt;/body&gt;</w:t>
+            </w:r>
+          </w:p>
+          <w:p>
+            <w:pPr>
+              <w:rPr>
+                <w:rFonts w:ascii="Courier New" w:hAnsi="Courier New" w:cs="Courier New"/>
+                <w:sz w:val="20"/>
+                <w:szCs w:val="18"/>
+              </w:rPr>
+            </w:pPr>
+            <w:r>
+              <w:rPr>
+                <w:rFonts w:ascii="Courier New" w:hAnsi="Courier New" w:cs="Courier New"/>
+                <w:sz w:val="20"/>
+                <w:szCs w:val="18"/>
+              </w:rPr>
+              <w:t>&lt;/html&gt;</w:t>
+            </w:r>
           </w:p>
         </w:tc>
       </w:tr>
@@ -5908,7 +5940,7 @@
 </file>
 
 <file path=customXml/itemProps1.xml><?xml version="1.0" encoding="utf-8"?>
-<ds:datastoreItem xmlns:ds="http://schemas.openxmlformats.org/officeDocument/2006/customXml" ds:itemID="{2925AEEB-0385-4884-ABB4-BDC8ACB8FA6F}">
+<ds:datastoreItem xmlns:ds="http://schemas.openxmlformats.org/officeDocument/2006/customXml" ds:itemID="{CCDC47C4-E56E-4F6A-BDCA-380CC7EFC33B}">
   <ds:schemaRefs>
     <ds:schemaRef ds:uri="http://schemas.openxmlformats.org/officeDocument/2006/bibliography"/>
   </ds:schemaRefs>

</xml_diff>